<commit_message>
Korrektur ein Fehler beim letzten Face verbeleibt (wahrscheinlich Problem beim Conflict Graph)
</commit_message>
<xml_diff>
--- a/Presentation/Seminar Computational Geometry - Handout(english).docx
+++ b/Presentation/Seminar Computational Geometry - Handout(english).docx
@@ -13,13 +13,7 @@
         <w:rPr>
           <w:lang w:val="en-US"/>
         </w:rPr>
-        <w:t xml:space="preserve">Convexe </w:t>
-      </w:r>
-      <w:r>
-        <w:rPr>
-          <w:lang w:val="en-US"/>
-        </w:rPr>
-        <w:t>Hull in 3-Space</w:t>
+        <w:t>Convexe Hull in 3-Space</w:t>
       </w:r>
     </w:p>
     <w:p>
@@ -275,15 +269,7 @@
           <w:vertAlign w:val="subscript"/>
           <w:lang w:val="en-US"/>
         </w:rPr>
-        <w:t>4</w:t>
-      </w:r>
-      <w:r>
-        <w:rPr>
-          <w:i/>
-          <w:vertAlign w:val="subscript"/>
-          <w:lang w:val="en-US"/>
-        </w:rPr>
-        <w:t xml:space="preserve"> </w:t>
+        <w:t xml:space="preserve">4 </w:t>
       </w:r>
       <w:r>
         <w:rPr>
@@ -569,7 +555,19 @@
         <w:rPr>
           <w:lang w:val="en-US"/>
         </w:rPr>
-        <w:t>with all visibile pairs</w:t>
+        <w:t xml:space="preserve">with all </w:t>
+      </w:r>
+      <w:r>
+        <w:rPr>
+          <w:lang w:val="en-US"/>
+        </w:rPr>
+        <w:t>visible</w:t>
+      </w:r>
+      <w:r>
+        <w:rPr>
+          <w:lang w:val="en-US"/>
+        </w:rPr>
+        <w:t xml:space="preserve"> pairs</w:t>
       </w:r>
       <w:r>
         <w:rPr>
@@ -1313,7 +1311,20 @@
         <w:rPr>
           <w:lang w:val="en-US"/>
         </w:rPr>
-        <w:t xml:space="preserve">all e </w:t>
+        <w:t xml:space="preserve">all </w:t>
+      </w:r>
+      <w:r>
+        <w:rPr>
+          <w:i/>
+          <w:lang w:val="en-US"/>
+        </w:rPr>
+        <w:t>e</w:t>
+      </w:r>
+      <w:r>
+        <w:rPr>
+          <w:lang w:val="en-US"/>
+        </w:rPr>
+        <w:t xml:space="preserve"> </w:t>
       </w:r>
       <w:r>
         <w:rPr>
@@ -1325,7 +1336,14 @@
         <w:rPr>
           <w:lang w:val="en-US"/>
         </w:rPr>
-        <w:t xml:space="preserve"> L</w:t>
+        <w:t xml:space="preserve"> </w:t>
+      </w:r>
+      <w:r>
+        <w:rPr>
+          <w:i/>
+          <w:lang w:val="en-US"/>
+        </w:rPr>
+        <w:t>L</w:t>
       </w:r>
     </w:p>
     <w:p>
@@ -1435,7 +1453,19 @@
         <w:rPr>
           <w:lang w:val="en-US"/>
         </w:rPr>
-        <w:t xml:space="preserve"> by creating a triangluar facet </w:t>
+        <w:t xml:space="preserve"> by creating a </w:t>
+      </w:r>
+      <w:r>
+        <w:rPr>
+          <w:lang w:val="en-US"/>
+        </w:rPr>
+        <w:t>triangular</w:t>
+      </w:r>
+      <w:r>
+        <w:rPr>
+          <w:lang w:val="en-US"/>
+        </w:rPr>
+        <w:t xml:space="preserve"> facet </w:t>
       </w:r>
       <w:r>
         <w:rPr>
@@ -2508,8 +2538,6 @@
         </w:rPr>
         <w:t>together with their incident arcs</w:t>
       </w:r>
-      <w:bookmarkStart w:id="0" w:name="_GoBack"/>
-      <w:bookmarkEnd w:id="0"/>
     </w:p>
     <w:p>
       <w:pPr>
@@ -2586,6 +2614,7 @@
           <w:lang w:val="en-US"/>
         </w:rPr>
       </w:pPr>
+      <w:bookmarkStart w:id="0" w:name="_GoBack"/>
       <w:r>
         <w:rPr>
           <w:lang w:val="en-US"/>
@@ -2593,6 +2622,7 @@
         <w:t>Mark de Berg / Otfried Cheong / Marc van Kreveld / Mark Overmars: Computational Geometry, Algorithms and Applications Springer 2008 (3. Aufl.), ISBN 978-3-540-77973-5</w:t>
       </w:r>
     </w:p>
+    <w:bookmarkEnd w:id="0"/>
     <w:p>
       <w:pPr>
         <w:rPr>

</xml_diff>